<commit_message>
Images and report writing
</commit_message>
<xml_diff>
--- a/Design Patterns.docx
+++ b/Design Patterns.docx
@@ -113,8 +113,6 @@
       <w:r>
         <w:t>i</w:t>
       </w:r>
-      <w:bookmarkStart w:id="0" w:name="_GoBack"/>
-      <w:bookmarkEnd w:id="0"/>
       <w:r>
         <w:t>.</w:t>
       </w:r>
@@ -122,7 +120,15 @@
     <w:p/>
     <w:p>
       <w:r>
-        <w:t xml:space="preserve">One of the aims of the study is to reduce the amount of textual information on the webpage presented to the user, so the solution will need to find a balance between these two aims.   </w:t>
+        <w:t xml:space="preserve">One of the aims of the study is to reduce the amount of textual information on the webpage presented to the user, so the solution </w:t>
+      </w:r>
+      <w:r>
+        <w:t>implemented here tries to find</w:t>
+      </w:r>
+      <w:bookmarkStart w:id="0" w:name="_GoBack"/>
+      <w:bookmarkEnd w:id="0"/>
+      <w:r>
+        <w:t xml:space="preserve"> a balance between these two aims.   </w:t>
       </w:r>
     </w:p>
     <w:sectPr>

</xml_diff>